<commit_message>
Entrega de la documentacion
Subimos la documentacion, la memoria y la presentacion de ppt
</commit_message>
<xml_diff>
--- a/entornos-desarrollo/Requisitos/RF_RNF_y_RI (3).docx
+++ b/entornos-desarrollo/Requisitos/RF_RNF_y_RI (3).docx
@@ -1747,15 +1747,7 @@
     <w:p>
       <w:r>
         <w:tab/>
-        <w:t xml:space="preserve">·Como lenguaje de programación </w:t>
-      </w:r>
-      <w:proofErr w:type="spellStart"/>
-      <w:r>
-        <w:t>Kotlin</w:t>
-      </w:r>
-      <w:proofErr w:type="spellEnd"/>
-      <w:r>
-        <w:t>.</w:t>
+        <w:t>·Como lenguaje de programación Kotlin.</w:t>
       </w:r>
     </w:p>
     <w:p>
@@ -1898,113 +1890,6 @@
       </w:r>
       <w:r>
         <w:t>como sistema de control de versiones.</w:t>
-      </w:r>
-    </w:p>
-    <w:p/>
-    <w:p>
-      <w:pPr>
-        <w:pStyle w:val="Ttulo1"/>
-      </w:pPr>
-      <w:r>
-        <w:t>·Estimación precio del desarrollo:</w:t>
-      </w:r>
-    </w:p>
-    <w:p>
-      <w:pPr>
-        <w:ind w:left="705"/>
-      </w:pPr>
-      <w:r>
-        <w:t>91 horas en total.</w:t>
-      </w:r>
-    </w:p>
-    <w:p>
-      <w:pPr>
-        <w:ind w:left="705"/>
-      </w:pPr>
-      <w:r>
-        <w:t>91horas entre 3 personas</w:t>
-      </w:r>
-      <w:r>
-        <w:t xml:space="preserve"> = 30.3 horas trabajadas por persona.</w:t>
-      </w:r>
-    </w:p>
-    <w:p>
-      <w:pPr>
-        <w:ind w:left="705"/>
-      </w:pPr>
-      <w:r>
-        <w:t xml:space="preserve">30.3 horas </w:t>
-      </w:r>
-      <w:r>
-        <w:t xml:space="preserve">/ </w:t>
-      </w:r>
-      <w:r>
-        <w:t>40 horas semanales</w:t>
-      </w:r>
-      <w:r>
-        <w:t xml:space="preserve"> = </w:t>
-      </w:r>
-      <w:r>
-        <w:t>0.76% de la semana trabajado</w:t>
-      </w:r>
-      <w:r>
-        <w:t xml:space="preserve"> por persona.</w:t>
-      </w:r>
-    </w:p>
-    <w:p>
-      <w:pPr>
-        <w:ind w:left="705"/>
-      </w:pPr>
-      <w:r>
-        <w:t xml:space="preserve">Con un sueldo base de </w:t>
-      </w:r>
-      <w:proofErr w:type="gramStart"/>
-      <w:r>
-        <w:t>aproximadamente unos</w:t>
-      </w:r>
-      <w:proofErr w:type="gramEnd"/>
-      <w:r>
-        <w:t xml:space="preserve"> 1600</w:t>
-      </w:r>
-      <w:r>
-        <w:t>€/mes.</w:t>
-      </w:r>
-    </w:p>
-    <w:p>
-      <w:pPr>
-        <w:ind w:left="705"/>
-      </w:pPr>
-      <w:r>
-        <w:t>1600€ / 4 (</w:t>
-      </w:r>
-      <w:r>
-        <w:t xml:space="preserve">4 </w:t>
-      </w:r>
-      <w:r>
-        <w:t>semanas en un mes)</w:t>
-      </w:r>
-      <w:r>
-        <w:t xml:space="preserve"> = 400€</w:t>
-      </w:r>
-      <w:r>
-        <w:t>/semana</w:t>
-      </w:r>
-      <w:r>
-        <w:t>.</w:t>
-      </w:r>
-    </w:p>
-    <w:p>
-      <w:pPr>
-        <w:ind w:left="705"/>
-      </w:pPr>
-      <w:r>
-        <w:t xml:space="preserve">400€ * 0.76% * 3 personas = </w:t>
-      </w:r>
-      <w:r>
-        <w:t>912€</w:t>
-      </w:r>
-      <w:r>
-        <w:t>.</w:t>
       </w:r>
     </w:p>
     <w:sectPr>

</xml_diff>